<commit_message>
student 5 requierements updated
</commit_message>
<xml_diff>
--- a/reports/Student #5/05 - Requirements - Student #5.docx
+++ b/reports/Student #5/05 - Requirements - Student #5.docx
@@ -139,6 +139,7 @@
                 <w15:appearance w15:val="hidden"/>
                 <w:text/>
               </w:sdtPr>
+              <w:sdtEndPr/>
               <w:sdtContent>
                 <w:r>
                   <w:rPr>
@@ -217,6 +218,7 @@
                 <w15:appearance w15:val="hidden"/>
                 <w:text/>
               </w:sdtPr>
+              <w:sdtEndPr/>
               <w:sdtContent>
                 <w:r>
                   <w:rPr>
@@ -360,6 +362,7 @@
                 <w15:appearance w15:val="hidden"/>
                 <w:text/>
               </w:sdtPr>
+              <w:sdtEndPr/>
               <w:sdtContent>
                 <w:r>
                   <w:rPr>
@@ -418,6 +421,7 @@
                 <w15:appearance w15:val="hidden"/>
                 <w:text/>
               </w:sdtPr>
+              <w:sdtEndPr/>
               <w:sdtContent>
                 <w:r>
                   <w:rPr>
@@ -494,6 +498,7 @@
                 <w15:appearance w15:val="hidden"/>
                 <w:text/>
               </w:sdtPr>
+              <w:sdtEndPr/>
               <w:sdtContent>
                 <w:r>
                   <w:rPr>
@@ -595,6 +600,7 @@
                 <w15:appearance w15:val="hidden"/>
                 <w:text/>
               </w:sdtPr>
+              <w:sdtEndPr/>
               <w:sdtContent>
                 <w:r>
                   <w:rPr>
@@ -638,19 +644,11 @@
                   </w:rPr>
                   <w:t xml:space="preserve">, </w:t>
                 </w:r>
-                <w:proofErr w:type="gramStart"/>
                 <w:r>
                   <w:rPr>
                     <w:rFonts w:asciiTheme="majorHAnsi" w:hAnsiTheme="majorHAnsi" w:cstheme="majorHAnsi"/>
                   </w:rPr>
-                  <w:t>2025</w:t>
-                </w:r>
-                <w:proofErr w:type="gramEnd"/>
-                <w:r>
-                  <w:rPr>
-                    <w:rFonts w:asciiTheme="majorHAnsi" w:hAnsiTheme="majorHAnsi" w:cstheme="majorHAnsi"/>
-                  </w:rPr>
-                  <w:t xml:space="preserve"> </w:t>
+                  <w:t xml:space="preserve">2025 </w:t>
                 </w:r>
                 <w:r>
                   <w:rPr>
@@ -880,6 +878,7 @@
           <w15:appearance w15:val="hidden"/>
           <w:text/>
         </w:sdtPr>
+        <w:sdtEndPr/>
         <w:sdtContent>
           <w:r>
             <w:t xml:space="preserve">  </w:t>
@@ -994,6 +993,7 @@
           <w15:appearance w15:val="hidden"/>
           <w:text/>
         </w:sdtPr>
+        <w:sdtEndPr/>
         <w:sdtContent>
           <w:r>
             <w:t xml:space="preserve">  </w:t>
@@ -1306,9 +1306,16 @@
           <w15:appearance w15:val="hidden"/>
           <w:text/>
         </w:sdtPr>
+        <w:sdtEndPr/>
         <w:sdtContent>
           <w:r>
-            <w:t xml:space="preserve">    </w:t>
+            <w:t xml:space="preserve"> </w:t>
+          </w:r>
+          <w:r>
+            <w:t xml:space="preserve"> X</w:t>
+          </w:r>
+          <w:r>
+            <w:t xml:space="preserve">  </w:t>
           </w:r>
         </w:sdtContent>
       </w:sdt>
@@ -1467,9 +1474,16 @@
           <w15:appearance w15:val="hidden"/>
           <w:text/>
         </w:sdtPr>
+        <w:sdtEndPr/>
         <w:sdtContent>
           <w:r>
-            <w:t xml:space="preserve">    </w:t>
+            <w:t xml:space="preserve">  </w:t>
+          </w:r>
+          <w:r>
+            <w:t xml:space="preserve">X </w:t>
+          </w:r>
+          <w:r>
+            <w:t xml:space="preserve">  </w:t>
           </w:r>
         </w:sdtContent>
       </w:sdt>
@@ -1608,9 +1622,16 @@
           </w:placeholder>
           <w:text/>
         </w:sdtPr>
+        <w:sdtEndPr/>
         <w:sdtContent>
           <w:r>
-            <w:t xml:space="preserve">    </w:t>
+            <w:t xml:space="preserve">  </w:t>
+          </w:r>
+          <w:r>
+            <w:t xml:space="preserve">X </w:t>
+          </w:r>
+          <w:r>
+            <w:t xml:space="preserve">  </w:t>
           </w:r>
         </w:sdtContent>
       </w:sdt>
@@ -1841,9 +1862,16 @@
           <w15:appearance w15:val="hidden"/>
           <w:text/>
         </w:sdtPr>
+        <w:sdtEndPr/>
         <w:sdtContent>
           <w:r>
-            <w:t xml:space="preserve">    </w:t>
+            <w:t xml:space="preserve"> </w:t>
+          </w:r>
+          <w:r>
+            <w:t xml:space="preserve"> X</w:t>
+          </w:r>
+          <w:r>
+            <w:t xml:space="preserve">   </w:t>
           </w:r>
         </w:sdtContent>
       </w:sdt>
@@ -1892,9 +1920,16 @@
           <w15:appearance w15:val="hidden"/>
           <w:text/>
         </w:sdtPr>
+        <w:sdtEndPr/>
         <w:sdtContent>
           <w:r>
-            <w:t xml:space="preserve">    </w:t>
+            <w:t xml:space="preserve">  </w:t>
+          </w:r>
+          <w:r>
+            <w:t xml:space="preserve">X </w:t>
+          </w:r>
+          <w:r>
+            <w:t xml:space="preserve">  </w:t>
           </w:r>
         </w:sdtContent>
       </w:sdt>
@@ -2151,6 +2186,7 @@
           <w15:appearance w15:val="hidden"/>
           <w:text/>
         </w:sdtPr>
+        <w:sdtEndPr/>
         <w:sdtContent>
           <w:r>
             <w:t xml:space="preserve">    </w:t>
@@ -2240,6 +2276,7 @@
           <w15:appearance w15:val="hidden"/>
           <w:text/>
         </w:sdtPr>
+        <w:sdtEndPr/>
         <w:sdtContent>
           <w:r>
             <w:t xml:space="preserve">    </w:t>
@@ -2351,6 +2388,7 @@
           <w15:appearance w15:val="hidden"/>
           <w:text/>
         </w:sdtPr>
+        <w:sdtEndPr/>
         <w:sdtContent>
           <w:r>
             <w:t xml:space="preserve">    </w:t>
@@ -2439,6 +2477,7 @@
           <w15:appearance w15:val="hidden"/>
           <w:text/>
         </w:sdtPr>
+        <w:sdtEndPr/>
         <w:sdtContent>
           <w:r>
             <w:t xml:space="preserve">    </w:t>
@@ -2547,6 +2586,7 @@
           </w:placeholder>
           <w:text/>
         </w:sdtPr>
+        <w:sdtEndPr/>
         <w:sdtContent>
           <w:r>
             <w:t xml:space="preserve">    </w:t>
@@ -2601,6 +2641,7 @@
           <w15:appearance w15:val="hidden"/>
           <w:text/>
         </w:sdtPr>
+        <w:sdtEndPr/>
         <w:sdtContent>
           <w:r>
             <w:t xml:space="preserve">    </w:t>
@@ -2634,6 +2675,7 @@
           </w:placeholder>
           <w:text/>
         </w:sdtPr>
+        <w:sdtEndPr/>
         <w:sdtContent>
           <w:r>
             <w:t xml:space="preserve">    </w:t>
@@ -3099,12 +3141,25 @@
           <w15:appearance w15:val="hidden"/>
           <w:text/>
         </w:sdtPr>
+        <w:sdtEndPr/>
         <w:sdtContent>
           <w:r>
             <w:rPr>
               <w:lang w:val="en-US"/>
             </w:rPr>
-            <w:t xml:space="preserve">    </w:t>
+            <w:t xml:space="preserve"> </w:t>
+          </w:r>
+          <w:r>
+            <w:rPr>
+              <w:lang w:val="en-US"/>
+            </w:rPr>
+            <w:t xml:space="preserve"> X</w:t>
+          </w:r>
+          <w:r>
+            <w:rPr>
+              <w:lang w:val="en-US"/>
+            </w:rPr>
+            <w:t xml:space="preserve">   </w:t>
           </w:r>
         </w:sdtContent>
       </w:sdt>
@@ -3240,9 +3295,16 @@
           <w15:appearance w15:val="hidden"/>
           <w:text/>
         </w:sdtPr>
+        <w:sdtEndPr/>
         <w:sdtContent>
           <w:r>
-            <w:t xml:space="preserve">    </w:t>
+            <w:t xml:space="preserve">  </w:t>
+          </w:r>
+          <w:r>
+            <w:t xml:space="preserve">X </w:t>
+          </w:r>
+          <w:r>
+            <w:t xml:space="preserve">  </w:t>
           </w:r>
         </w:sdtContent>
       </w:sdt>
@@ -3389,6 +3451,7 @@
           <w15:appearance w15:val="hidden"/>
           <w:text/>
         </w:sdtPr>
+        <w:sdtEndPr/>
         <w:sdtContent>
           <w:r>
             <w:t xml:space="preserve">    </w:t>
@@ -3451,6 +3514,7 @@
           <w15:appearance w15:val="hidden"/>
           <w:text/>
         </w:sdtPr>
+        <w:sdtEndPr/>
         <w:sdtContent>
           <w:r>
             <w:t xml:space="preserve">    </w:t>
@@ -3530,6 +3594,7 @@
           <w15:appearance w15:val="hidden"/>
           <w:text/>
         </w:sdtPr>
+        <w:sdtEndPr/>
         <w:sdtContent>
           <w:r>
             <w:t xml:space="preserve">    </w:t>
@@ -3589,6 +3654,7 @@
           <w15:appearance w15:val="hidden"/>
           <w:text/>
         </w:sdtPr>
+        <w:sdtEndPr/>
         <w:sdtContent>
           <w:r>
             <w:t xml:space="preserve">    </w:t>
@@ -3711,6 +3777,7 @@
           </w:placeholder>
           <w:text/>
         </w:sdtPr>
+        <w:sdtEndPr/>
         <w:sdtContent>
           <w:r>
             <w:t xml:space="preserve">    </w:t>
@@ -3883,6 +3950,7 @@
           <w15:appearance w15:val="hidden"/>
           <w:text/>
         </w:sdtPr>
+        <w:sdtEndPr/>
         <w:sdtContent>
           <w:r>
             <w:t xml:space="preserve">    </w:t>
@@ -3931,6 +3999,7 @@
           <w15:appearance w15:val="hidden"/>
           <w:text/>
         </w:sdtPr>
+        <w:sdtEndPr/>
         <w:sdtContent>
           <w:r>
             <w:t xml:space="preserve">    </w:t>
@@ -4133,6 +4202,7 @@
           <w15:appearance w15:val="hidden"/>
           <w:text/>
         </w:sdtPr>
+        <w:sdtEndPr/>
         <w:sdtContent>
           <w:r>
             <w:t xml:space="preserve">    </w:t>
@@ -4167,6 +4237,7 @@
           <w15:appearance w15:val="hidden"/>
           <w:text/>
         </w:sdtPr>
+        <w:sdtEndPr/>
         <w:sdtContent>
           <w:r>
             <w:t xml:space="preserve">    </w:t>
@@ -4338,6 +4409,7 @@
           <w15:appearance w15:val="hidden"/>
           <w:text/>
         </w:sdtPr>
+        <w:sdtEndPr/>
         <w:sdtContent>
           <w:r>
             <w:rPr>
@@ -4479,6 +4551,7 @@
           <w15:appearance w15:val="hidden"/>
           <w:text/>
         </w:sdtPr>
+        <w:sdtEndPr/>
         <w:sdtContent>
           <w:r>
             <w:t xml:space="preserve">    </w:t>
@@ -4516,6 +4589,7 @@
           <w15:appearance w15:val="hidden"/>
           <w:text/>
         </w:sdtPr>
+        <w:sdtEndPr/>
         <w:sdtContent>
           <w:r>
             <w:rPr>
@@ -4676,6 +4750,7 @@
           </w:placeholder>
           <w:text/>
         </w:sdtPr>
+        <w:sdtEndPr/>
         <w:sdtContent>
           <w:r>
             <w:t xml:space="preserve">    </w:t>
@@ -4746,6 +4821,7 @@
           </w:placeholder>
           <w:text/>
         </w:sdtPr>
+        <w:sdtEndPr/>
         <w:sdtContent>
           <w:r>
             <w:t xml:space="preserve">    </w:t>
@@ -4851,6 +4927,7 @@
           <w15:appearance w15:val="hidden"/>
           <w:text/>
         </w:sdtPr>
+        <w:sdtEndPr/>
         <w:sdtContent>
           <w:r>
             <w:t xml:space="preserve">    </w:t>
@@ -4890,6 +4967,7 @@
           </w:placeholder>
           <w:text/>
         </w:sdtPr>
+        <w:sdtEndPr/>
         <w:sdtContent>
           <w:r>
             <w:rPr>
@@ -5090,6 +5168,7 @@
           <w15:appearance w15:val="hidden"/>
           <w:text/>
         </w:sdtPr>
+        <w:sdtEndPr/>
         <w:sdtContent>
           <w:r>
             <w:t xml:space="preserve">    </w:t>
@@ -5137,6 +5216,7 @@
           </w:placeholder>
           <w:text/>
         </w:sdtPr>
+        <w:sdtEndPr/>
         <w:sdtContent>
           <w:r>
             <w:t xml:space="preserve">    </w:t>
@@ -5170,6 +5250,7 @@
           </w:placeholder>
           <w:text/>
         </w:sdtPr>
+        <w:sdtEndPr/>
         <w:sdtContent>
           <w:r>
             <w:t xml:space="preserve">    </w:t>
@@ -9090,6 +9171,7 @@
   </w:compat>
   <w:rsids>
     <w:rsidRoot w:val="004D7778"/>
+    <w:rsid w:val="00045C0F"/>
     <w:rsid w:val="00061CE8"/>
     <w:rsid w:val="000B367C"/>
     <w:rsid w:val="001221F0"/>
@@ -9097,14 +9179,17 @@
     <w:rsid w:val="001942D6"/>
     <w:rsid w:val="001B7228"/>
     <w:rsid w:val="001F6D99"/>
+    <w:rsid w:val="002848F7"/>
     <w:rsid w:val="002D302B"/>
     <w:rsid w:val="00311D70"/>
     <w:rsid w:val="00362E40"/>
     <w:rsid w:val="003936CA"/>
     <w:rsid w:val="003F3911"/>
+    <w:rsid w:val="004666FC"/>
     <w:rsid w:val="004D7778"/>
     <w:rsid w:val="00542047"/>
     <w:rsid w:val="00635F6F"/>
+    <w:rsid w:val="00747BA2"/>
     <w:rsid w:val="007C55A8"/>
     <w:rsid w:val="00836298"/>
     <w:rsid w:val="00891CFB"/>
@@ -9124,8 +9209,10 @@
     <w:rsid w:val="00E25325"/>
     <w:rsid w:val="00E5696F"/>
     <w:rsid w:val="00E955A7"/>
+    <w:rsid w:val="00EC55F8"/>
     <w:rsid w:val="00ED10C6"/>
     <w:rsid w:val="00ED34A4"/>
+    <w:rsid w:val="00F07759"/>
     <w:rsid w:val="00F36204"/>
     <w:rsid w:val="00F64E54"/>
     <w:rsid w:val="00FA7306"/>

</xml_diff>